<commit_message>
Update to use new pterm dialogs and .mte rather than mtu.
git-svn-id: svn://akdesign.dyndns.org/dtcyber/branches/split@2305 d8f3d347-7192-4e35-a67b-6d701703d080
</commit_message>
<xml_diff>
--- a/MtutorPterm.docx
+++ b/MtutorPterm.docx
@@ -93,10 +93,10 @@
           <w:noProof/>
         </w:rPr>
         <w:drawing>
-          <wp:inline distT="0" distB="0" distL="0" distR="0" wp14:anchorId="13D79450" wp14:editId="6CD8A969">
+          <wp:inline distT="0" distB="0" distL="0" distR="0" wp14:anchorId="71F43CE2" wp14:editId="3A5A5144">
             <wp:extent cx="4991797" cy="5687219"/>
             <wp:effectExtent l="0" t="0" r="0" b="8890"/>
-            <wp:docPr id="1" name="Picture 1"/>
+            <wp:docPr id="2" name="Picture 2"/>
             <wp:cNvGraphicFramePr>
               <a:graphicFrameLocks xmlns:a="http://schemas.openxmlformats.org/drawingml/2006/main" noChangeAspect="1"/>
             </wp:cNvGraphicFramePr>
@@ -104,7 +104,7 @@
               <a:graphicData uri="http://schemas.openxmlformats.org/drawingml/2006/picture">
                 <pic:pic xmlns:pic="http://schemas.openxmlformats.org/drawingml/2006/picture">
                   <pic:nvPicPr>
-                    <pic:cNvPr id="1" name="MTitle.PNG"/>
+                    <pic:cNvPr id="2" name="Math.PNG"/>
                     <pic:cNvPicPr/>
                   </pic:nvPicPr>
                   <pic:blipFill>
@@ -152,7 +152,13 @@
       </w:r>
       <w:proofErr w:type="spellEnd"/>
       <w:r>
-        <w:t xml:space="preserve"> version 5.1 has been updated to provide support for the </w:t>
+        <w:t xml:space="preserve"> version </w:t>
+      </w:r>
+      <w:r>
+        <w:t>6.0</w:t>
+      </w:r>
+      <w:r>
+        <w:t xml:space="preserve"> has been updated to provide support for the </w:t>
       </w:r>
       <w:proofErr w:type="spellStart"/>
       <w:r>
@@ -234,30 +240,25 @@
     </w:p>
     <w:p>
       <w:r>
-        <w:t xml:space="preserve">We  will first discuss how to run a pre-existing </w:t>
-      </w:r>
-      <w:r>
-        <w:t xml:space="preserve">floppy such as those available at </w:t>
+        <w:t xml:space="preserve">We will first discuss how to run a pre-existing </w:t>
+      </w:r>
+      <w:r>
+        <w:t>floppy such as those available at</w:t>
+      </w:r>
+      <w:r>
+        <w:br/>
+      </w:r>
+      <w:r>
+        <w:t xml:space="preserve"> </w:t>
       </w:r>
       <w:hyperlink r:id="rId6" w:history="1">
         <w:r>
           <w:rPr>
             <w:rStyle w:val="Hyperlink"/>
           </w:rPr>
-          <w:t>http://www.controlfreaks.org/twiki/bin/view/Main/MicroPlato</w:t>
+          <w:t>http://www.control-data.info/MicroPLATO.html</w:t>
         </w:r>
       </w:hyperlink>
-      <w:r>
-        <w:t xml:space="preserve"> or </w:t>
-      </w:r>
-      <w:hyperlink r:id="rId7" w:history="1">
-        <w:r>
-          <w:rPr>
-            <w:rStyle w:val="Hyperlink"/>
-          </w:rPr>
-          <w:t>http://drs.ddns.net/index/mtutor/ToTom.zip</w:t>
-        </w:r>
-      </w:hyperlink>
     </w:p>
     <w:p>
       <w:r>
@@ -273,10 +274,10 @@
           <w:noProof/>
         </w:rPr>
         <w:drawing>
-          <wp:inline distT="0" distB="0" distL="0" distR="0" wp14:anchorId="6604AED3" wp14:editId="23D13A33">
-            <wp:extent cx="4258269" cy="5410955"/>
-            <wp:effectExtent l="0" t="0" r="9525" b="0"/>
-            <wp:docPr id="4" name="Picture 4"/>
+          <wp:inline distT="0" distB="0" distL="0" distR="0" wp14:anchorId="590E4CEF" wp14:editId="1EAC1BBA">
+            <wp:extent cx="4544059" cy="5458587"/>
+            <wp:effectExtent l="0" t="0" r="9525" b="8890"/>
+            <wp:docPr id="3" name="Picture 3"/>
             <wp:cNvGraphicFramePr>
               <a:graphicFrameLocks xmlns:a="http://schemas.openxmlformats.org/drawingml/2006/main" noChangeAspect="1"/>
             </wp:cNvGraphicFramePr>
@@ -284,7 +285,83 @@
               <a:graphicData uri="http://schemas.openxmlformats.org/drawingml/2006/picture">
                 <pic:pic xmlns:pic="http://schemas.openxmlformats.org/drawingml/2006/picture">
                   <pic:nvPicPr>
-                    <pic:cNvPr id="4" name="FloppyA.PNG"/>
+                    <pic:cNvPr id="3" name="Profile1.PNG"/>
+                    <pic:cNvPicPr/>
+                  </pic:nvPicPr>
+                  <pic:blipFill>
+                    <a:blip r:embed="rId7">
+                      <a:extLst>
+                        <a:ext uri="{28A0092B-C50C-407E-A947-70E740481C1C}">
+                          <a14:useLocalDpi xmlns:a14="http://schemas.microsoft.com/office/drawing/2010/main" val="0"/>
+                        </a:ext>
+                      </a:extLst>
+                    </a:blip>
+                    <a:stretch>
+                      <a:fillRect/>
+                    </a:stretch>
+                  </pic:blipFill>
+                  <pic:spPr>
+                    <a:xfrm>
+                      <a:off x="0" y="0"/>
+                      <a:ext cx="4544059" cy="5458587"/>
+                    </a:xfrm>
+                    <a:prstGeom prst="rect">
+                      <a:avLst/>
+                    </a:prstGeom>
+                  </pic:spPr>
+                </pic:pic>
+              </a:graphicData>
+            </a:graphic>
+          </wp:inline>
+        </w:drawing>
+      </w:r>
+    </w:p>
+    <w:p>
+      <w:r>
+        <w:t xml:space="preserve">Click </w:t>
+      </w:r>
+      <w:r>
+        <w:t>Save As</w:t>
+      </w:r>
+      <w:r>
+        <w:t xml:space="preserve"> to add the profile.</w:t>
+      </w:r>
+    </w:p>
+    <w:p>
+      <w:proofErr w:type="spellStart"/>
+      <w:r>
+        <w:t>PTerm</w:t>
+      </w:r>
+      <w:proofErr w:type="spellEnd"/>
+      <w:r>
+        <w:t xml:space="preserve"> has new items on the Preferences -&gt; Local Tab.</w:t>
+      </w:r>
+      <w:r>
+        <w:t xml:space="preserve">  Go to it next.  </w:t>
+      </w:r>
+    </w:p>
+    <w:p>
+      <w:pPr>
+        <w:jc w:val="center"/>
+      </w:pPr>
+      <w:r>
+        <w:rPr>
+          <w:noProof/>
+        </w:rPr>
+        <w:lastRenderedPageBreak/>
+        <w:drawing>
+          <wp:inline distT="0" distB="0" distL="0" distR="0" wp14:anchorId="2160C850" wp14:editId="09453D9E">
+            <wp:extent cx="4544059" cy="5458587"/>
+            <wp:effectExtent l="0" t="0" r="9525" b="8890"/>
+            <wp:docPr id="6" name="Picture 6"/>
+            <wp:cNvGraphicFramePr>
+              <a:graphicFrameLocks xmlns:a="http://schemas.openxmlformats.org/drawingml/2006/main" noChangeAspect="1"/>
+            </wp:cNvGraphicFramePr>
+            <a:graphic xmlns:a="http://schemas.openxmlformats.org/drawingml/2006/main">
+              <a:graphicData uri="http://schemas.openxmlformats.org/drawingml/2006/picture">
+                <pic:pic xmlns:pic="http://schemas.openxmlformats.org/drawingml/2006/picture">
+                  <pic:nvPicPr>
+                    <pic:cNvPr id="6" name="Profile2.PNG"/>
                     <pic:cNvPicPr/>
                   </pic:nvPicPr>
                   <pic:blipFill>
@@ -302,7 +379,7 @@
                   <pic:spPr>
                     <a:xfrm>
                       <a:off x="0" y="0"/>
-                      <a:ext cx="4258269" cy="5410955"/>
+                      <a:ext cx="4544059" cy="5458587"/>
                     </a:xfrm>
                     <a:prstGeom prst="rect">
                       <a:avLst/>
@@ -317,20 +394,13 @@
     </w:p>
     <w:p>
       <w:r>
-        <w:t>Click Add to add the profile.</w:t>
-      </w:r>
-    </w:p>
-    <w:p>
-      <w:proofErr w:type="spellStart"/>
-      <w:r>
-        <w:t>PTerm</w:t>
-      </w:r>
-      <w:proofErr w:type="spellEnd"/>
-      <w:r>
-        <w:t xml:space="preserve"> has new items on the Preferences -&gt; Local Tab.</w:t>
-      </w:r>
-      <w:r>
-        <w:t xml:space="preserve">  Go to it next.  </w:t>
+        <w:t>Find the MATHS2.mt</w:t>
+      </w:r>
+      <w:r>
+        <w:t>e</w:t>
+      </w:r>
+      <w:r>
+        <w:t xml:space="preserve"> file by using the Select Floppy 0 File button.  Select it.  Select Enable floppy 0 and Boot to Micro Tutor.  Return then return the Preferences tab and Save.  Then use the Menu File -&gt; New Terminal Window…</w:t>
       </w:r>
     </w:p>
     <w:p>
@@ -343,10 +413,10 @@
         </w:rPr>
         <w:lastRenderedPageBreak/>
         <w:drawing>
-          <wp:inline distT="0" distB="0" distL="0" distR="0" wp14:anchorId="3166EC80" wp14:editId="0837CFAD">
-            <wp:extent cx="4258269" cy="5410955"/>
-            <wp:effectExtent l="0" t="0" r="9525" b="0"/>
-            <wp:docPr id="10" name="Picture 10"/>
+          <wp:inline distT="0" distB="0" distL="0" distR="0" wp14:anchorId="238F2DAF" wp14:editId="754B8CA1">
+            <wp:extent cx="3924848" cy="3019846"/>
+            <wp:effectExtent l="0" t="0" r="0" b="0"/>
+            <wp:docPr id="9" name="Picture 9"/>
             <wp:cNvGraphicFramePr>
               <a:graphicFrameLocks xmlns:a="http://schemas.openxmlformats.org/drawingml/2006/main" noChangeAspect="1"/>
             </wp:cNvGraphicFramePr>
@@ -354,7 +424,7 @@
               <a:graphicData uri="http://schemas.openxmlformats.org/drawingml/2006/picture">
                 <pic:pic xmlns:pic="http://schemas.openxmlformats.org/drawingml/2006/picture">
                   <pic:nvPicPr>
-                    <pic:cNvPr id="10" name="FloppyB.PNG"/>
+                    <pic:cNvPr id="9" name="NewWindow.PNG"/>
                     <pic:cNvPicPr/>
                   </pic:nvPicPr>
                   <pic:blipFill>
@@ -372,7 +442,7 @@
                   <pic:spPr>
                     <a:xfrm>
                       <a:off x="0" y="0"/>
-                      <a:ext cx="4258269" cy="5410955"/>
+                      <a:ext cx="3924848" cy="3019846"/>
                     </a:xfrm>
                     <a:prstGeom prst="rect">
                       <a:avLst/>
@@ -385,9 +455,13 @@
         </w:drawing>
       </w:r>
     </w:p>
-    <w:p>
-      <w:r>
-        <w:t>Find the MATHS2.mtu file by using the Select Floppy 0 File button.  Select it.  Select Enable floppy 0 and Boot to Micro Tutor.  Return then return the Preferences tab and Save.  Then use the Menu File -&gt; New Terminal Window…</w:t>
+    <w:p/>
+    <w:p>
+      <w:r>
+        <w:t xml:space="preserve"> </w:t>
+      </w:r>
+      <w:r>
+        <w:t>Double click on the new profile and you should see:</w:t>
       </w:r>
     </w:p>
     <w:p>
@@ -398,12 +472,11 @@
         <w:rPr>
           <w:noProof/>
         </w:rPr>
-        <w:lastRenderedPageBreak/>
         <w:drawing>
-          <wp:inline distT="0" distB="0" distL="0" distR="0" wp14:anchorId="1238B97C" wp14:editId="4F7A78CB">
-            <wp:extent cx="3924848" cy="3067478"/>
+          <wp:inline distT="0" distB="0" distL="0" distR="0" wp14:anchorId="33C9F57C" wp14:editId="356AEABD">
+            <wp:extent cx="3686175" cy="4199708"/>
             <wp:effectExtent l="0" t="0" r="0" b="0"/>
-            <wp:docPr id="11" name="Picture 11"/>
+            <wp:docPr id="13" name="Picture 13"/>
             <wp:cNvGraphicFramePr>
               <a:graphicFrameLocks xmlns:a="http://schemas.openxmlformats.org/drawingml/2006/main" noChangeAspect="1"/>
             </wp:cNvGraphicFramePr>
@@ -411,7 +484,172 @@
               <a:graphicData uri="http://schemas.openxmlformats.org/drawingml/2006/picture">
                 <pic:pic xmlns:pic="http://schemas.openxmlformats.org/drawingml/2006/picture">
                   <pic:nvPicPr>
-                    <pic:cNvPr id="11" name="FloppyC.PNG"/>
+                    <pic:cNvPr id="13" name="Math.PNG"/>
+                    <pic:cNvPicPr/>
+                  </pic:nvPicPr>
+                  <pic:blipFill>
+                    <a:blip r:embed="rId5">
+                      <a:extLst>
+                        <a:ext uri="{28A0092B-C50C-407E-A947-70E740481C1C}">
+                          <a14:useLocalDpi xmlns:a14="http://schemas.microsoft.com/office/drawing/2010/main" val="0"/>
+                        </a:ext>
+                      </a:extLst>
+                    </a:blip>
+                    <a:stretch>
+                      <a:fillRect/>
+                    </a:stretch>
+                  </pic:blipFill>
+                  <pic:spPr>
+                    <a:xfrm>
+                      <a:off x="0" y="0"/>
+                      <a:ext cx="3722292" cy="4240856"/>
+                    </a:xfrm>
+                    <a:prstGeom prst="rect">
+                      <a:avLst/>
+                    </a:prstGeom>
+                  </pic:spPr>
+                </pic:pic>
+              </a:graphicData>
+            </a:graphic>
+          </wp:inline>
+        </w:drawing>
+      </w:r>
+    </w:p>
+    <w:p>
+      <w:r>
+        <w:t>Then just use the lessons.</w:t>
+      </w:r>
+    </w:p>
+    <w:p>
+      <w:pPr>
+        <w:pStyle w:val="Heading1"/>
+      </w:pPr>
+      <w:r>
+        <w:lastRenderedPageBreak/>
+        <w:t>Creating a new disk</w:t>
+      </w:r>
+    </w:p>
+    <w:p>
+      <w:r>
+        <w:t xml:space="preserve">To create a new Floppy </w:t>
+      </w:r>
+      <w:proofErr w:type="gramStart"/>
+      <w:r>
+        <w:t>image</w:t>
+      </w:r>
+      <w:proofErr w:type="gramEnd"/>
+      <w:r>
+        <w:t xml:space="preserve"> follow these steps:</w:t>
+      </w:r>
+    </w:p>
+    <w:p>
+      <w:pPr>
+        <w:pStyle w:val="ListParagraph"/>
+        <w:numPr>
+          <w:ilvl w:val="0"/>
+          <w:numId w:val="1"/>
+        </w:numPr>
+      </w:pPr>
+      <w:r>
+        <w:t>Create a new text file</w:t>
+      </w:r>
+      <w:r>
+        <w:t xml:space="preserve"> with a few characters in it.</w:t>
+      </w:r>
+    </w:p>
+    <w:p>
+      <w:pPr>
+        <w:pStyle w:val="ListParagraph"/>
+        <w:numPr>
+          <w:ilvl w:val="0"/>
+          <w:numId w:val="1"/>
+        </w:numPr>
+      </w:pPr>
+      <w:r>
+        <w:t xml:space="preserve">Rename the file </w:t>
+      </w:r>
+      <w:proofErr w:type="spellStart"/>
+      <w:r>
+        <w:t>diskx.mt</w:t>
+      </w:r>
+      <w:r>
+        <w:t>e</w:t>
+      </w:r>
+      <w:proofErr w:type="spellEnd"/>
+      <w:r>
+        <w:t xml:space="preserve"> where </w:t>
+      </w:r>
+      <w:proofErr w:type="spellStart"/>
+      <w:r>
+        <w:t>diskx</w:t>
+      </w:r>
+      <w:proofErr w:type="spellEnd"/>
+      <w:r>
+        <w:t xml:space="preserve"> i</w:t>
+      </w:r>
+      <w:r>
+        <w:t>s</w:t>
+      </w:r>
+      <w:r>
+        <w:t xml:space="preserve"> the name you choose for the disk.</w:t>
+      </w:r>
+    </w:p>
+    <w:p>
+      <w:pPr>
+        <w:pStyle w:val="ListParagraph"/>
+        <w:numPr>
+          <w:ilvl w:val="0"/>
+          <w:numId w:val="1"/>
+        </w:numPr>
+      </w:pPr>
+      <w:r>
+        <w:t xml:space="preserve">Attach the new disk as shown below (I’m using </w:t>
+      </w:r>
+      <w:r>
+        <w:t>Dale</w:t>
+      </w:r>
+      <w:r>
+        <w:t>4.mt</w:t>
+      </w:r>
+      <w:r>
+        <w:t>e</w:t>
+      </w:r>
+      <w:r>
+        <w:t>)</w:t>
+      </w:r>
+      <w:r>
+        <w:t xml:space="preserve"> and do not select Boot to </w:t>
+      </w:r>
+      <w:proofErr w:type="spellStart"/>
+      <w:r>
+        <w:t>MicroTutor</w:t>
+      </w:r>
+      <w:proofErr w:type="spellEnd"/>
+      <w:r>
+        <w:t>:</w:t>
+      </w:r>
+    </w:p>
+    <w:p>
+      <w:pPr>
+        <w:jc w:val="center"/>
+      </w:pPr>
+      <w:r>
+        <w:rPr>
+          <w:noProof/>
+        </w:rPr>
+        <w:drawing>
+          <wp:inline distT="0" distB="0" distL="0" distR="0" wp14:anchorId="4DE672B5" wp14:editId="4C7725B9">
+            <wp:extent cx="4353533" cy="4505954"/>
+            <wp:effectExtent l="0" t="0" r="9525" b="9525"/>
+            <wp:docPr id="14" name="Picture 14"/>
+            <wp:cNvGraphicFramePr>
+              <a:graphicFrameLocks xmlns:a="http://schemas.openxmlformats.org/drawingml/2006/main" noChangeAspect="1"/>
+            </wp:cNvGraphicFramePr>
+            <a:graphic xmlns:a="http://schemas.openxmlformats.org/drawingml/2006/main">
+              <a:graphicData uri="http://schemas.openxmlformats.org/drawingml/2006/picture">
+                <pic:pic xmlns:pic="http://schemas.openxmlformats.org/drawingml/2006/picture">
+                  <pic:nvPicPr>
+                    <pic:cNvPr id="14" name="Dale4.PNG"/>
                     <pic:cNvPicPr/>
                   </pic:nvPicPr>
                   <pic:blipFill>
@@ -429,7 +667,7 @@
                   <pic:spPr>
                     <a:xfrm>
                       <a:off x="0" y="0"/>
-                      <a:ext cx="3924848" cy="3067478"/>
+                      <a:ext cx="4353533" cy="4505954"/>
                     </a:xfrm>
                     <a:prstGeom prst="rect">
                       <a:avLst/>
@@ -442,224 +680,6 @@
         </w:drawing>
       </w:r>
     </w:p>
-    <w:p/>
-    <w:p>
-      <w:r>
-        <w:t xml:space="preserve"> </w:t>
-      </w:r>
-      <w:r>
-        <w:t>Double click on the new profile and you should see:</w:t>
-      </w:r>
-    </w:p>
-    <w:p>
-      <w:pPr>
-        <w:jc w:val="center"/>
-      </w:pPr>
-      <w:r>
-        <w:rPr>
-          <w:noProof/>
-        </w:rPr>
-        <w:drawing>
-          <wp:inline distT="0" distB="0" distL="0" distR="0" wp14:anchorId="541AC3B6" wp14:editId="7A49F5A9">
-            <wp:extent cx="3068231" cy="3495675"/>
-            <wp:effectExtent l="0" t="0" r="0" b="0"/>
-            <wp:docPr id="5" name="Picture 5"/>
-            <wp:cNvGraphicFramePr>
-              <a:graphicFrameLocks xmlns:a="http://schemas.openxmlformats.org/drawingml/2006/main" noChangeAspect="1"/>
-            </wp:cNvGraphicFramePr>
-            <a:graphic xmlns:a="http://schemas.openxmlformats.org/drawingml/2006/main">
-              <a:graphicData uri="http://schemas.openxmlformats.org/drawingml/2006/picture">
-                <pic:pic xmlns:pic="http://schemas.openxmlformats.org/drawingml/2006/picture">
-                  <pic:nvPicPr>
-                    <pic:cNvPr id="5" name="MTitle.PNG"/>
-                    <pic:cNvPicPr/>
-                  </pic:nvPicPr>
-                  <pic:blipFill>
-                    <a:blip r:embed="rId5">
-                      <a:extLst>
-                        <a:ext uri="{28A0092B-C50C-407E-A947-70E740481C1C}">
-                          <a14:useLocalDpi xmlns:a14="http://schemas.microsoft.com/office/drawing/2010/main" val="0"/>
-                        </a:ext>
-                      </a:extLst>
-                    </a:blip>
-                    <a:stretch>
-                      <a:fillRect/>
-                    </a:stretch>
-                  </pic:blipFill>
-                  <pic:spPr>
-                    <a:xfrm>
-                      <a:off x="0" y="0"/>
-                      <a:ext cx="3143361" cy="3581272"/>
-                    </a:xfrm>
-                    <a:prstGeom prst="rect">
-                      <a:avLst/>
-                    </a:prstGeom>
-                  </pic:spPr>
-                </pic:pic>
-              </a:graphicData>
-            </a:graphic>
-          </wp:inline>
-        </w:drawing>
-      </w:r>
-    </w:p>
-    <w:p>
-      <w:r>
-        <w:t>Then just use the lessons.</w:t>
-      </w:r>
-    </w:p>
-    <w:p>
-      <w:pPr>
-        <w:pStyle w:val="Heading1"/>
-      </w:pPr>
-      <w:r>
-        <w:t>Creating a new disk</w:t>
-      </w:r>
-    </w:p>
-    <w:p>
-      <w:r>
-        <w:t xml:space="preserve">To create a new Floppy </w:t>
-      </w:r>
-      <w:proofErr w:type="gramStart"/>
-      <w:r>
-        <w:t>image</w:t>
-      </w:r>
-      <w:proofErr w:type="gramEnd"/>
-      <w:r>
-        <w:t xml:space="preserve"> follow these steps:</w:t>
-      </w:r>
-    </w:p>
-    <w:p>
-      <w:pPr>
-        <w:pStyle w:val="ListParagraph"/>
-        <w:numPr>
-          <w:ilvl w:val="0"/>
-          <w:numId w:val="1"/>
-        </w:numPr>
-      </w:pPr>
-      <w:r>
-        <w:lastRenderedPageBreak/>
-        <w:t>Create a new text file</w:t>
-      </w:r>
-      <w:r>
-        <w:t xml:space="preserve"> with a few characters in it.</w:t>
-      </w:r>
-    </w:p>
-    <w:p>
-      <w:pPr>
-        <w:pStyle w:val="ListParagraph"/>
-        <w:numPr>
-          <w:ilvl w:val="0"/>
-          <w:numId w:val="1"/>
-        </w:numPr>
-      </w:pPr>
-      <w:r>
-        <w:t xml:space="preserve">Rename the file </w:t>
-      </w:r>
-      <w:proofErr w:type="spellStart"/>
-      <w:r>
-        <w:t>diskx.mtu</w:t>
-      </w:r>
-      <w:proofErr w:type="spellEnd"/>
-      <w:r>
-        <w:t xml:space="preserve"> where </w:t>
-      </w:r>
-      <w:proofErr w:type="spellStart"/>
-      <w:r>
-        <w:t>diskx</w:t>
-      </w:r>
-      <w:proofErr w:type="spellEnd"/>
-      <w:r>
-        <w:t xml:space="preserve"> </w:t>
-      </w:r>
-      <w:proofErr w:type="spellStart"/>
-      <w:r>
-        <w:t>it</w:t>
-      </w:r>
-      <w:proofErr w:type="spellEnd"/>
-      <w:r>
-        <w:t xml:space="preserve"> the name you choose for the disk.</w:t>
-      </w:r>
-    </w:p>
-    <w:p>
-      <w:pPr>
-        <w:pStyle w:val="ListParagraph"/>
-        <w:numPr>
-          <w:ilvl w:val="0"/>
-          <w:numId w:val="1"/>
-        </w:numPr>
-      </w:pPr>
-      <w:r>
-        <w:t xml:space="preserve">Attach the new disk as shown below (I’m using </w:t>
-      </w:r>
-      <w:r>
-        <w:t>Dale</w:t>
-      </w:r>
-      <w:r>
-        <w:t>4.mtu)</w:t>
-      </w:r>
-      <w:r>
-        <w:t xml:space="preserve"> and do not select Boot to </w:t>
-      </w:r>
-      <w:proofErr w:type="spellStart"/>
-      <w:r>
-        <w:t>MicroTutor</w:t>
-      </w:r>
-      <w:proofErr w:type="spellEnd"/>
-      <w:r>
-        <w:t>:</w:t>
-      </w:r>
-    </w:p>
-    <w:p>
-      <w:pPr>
-        <w:jc w:val="center"/>
-      </w:pPr>
-      <w:r>
-        <w:rPr>
-          <w:noProof/>
-        </w:rPr>
-        <w:drawing>
-          <wp:inline distT="0" distB="0" distL="0" distR="0" wp14:anchorId="73CC5FA9" wp14:editId="01684FA0">
-            <wp:extent cx="4258269" cy="5410955"/>
-            <wp:effectExtent l="0" t="0" r="9525" b="0"/>
-            <wp:docPr id="12" name="Picture 12"/>
-            <wp:cNvGraphicFramePr>
-              <a:graphicFrameLocks xmlns:a="http://schemas.openxmlformats.org/drawingml/2006/main" noChangeAspect="1"/>
-            </wp:cNvGraphicFramePr>
-            <a:graphic xmlns:a="http://schemas.openxmlformats.org/drawingml/2006/main">
-              <a:graphicData uri="http://schemas.openxmlformats.org/drawingml/2006/picture">
-                <pic:pic xmlns:pic="http://schemas.openxmlformats.org/drawingml/2006/picture">
-                  <pic:nvPicPr>
-                    <pic:cNvPr id="12" name="FloppyD.PNG"/>
-                    <pic:cNvPicPr/>
-                  </pic:nvPicPr>
-                  <pic:blipFill>
-                    <a:blip r:embed="rId11">
-                      <a:extLst>
-                        <a:ext uri="{28A0092B-C50C-407E-A947-70E740481C1C}">
-                          <a14:useLocalDpi xmlns:a14="http://schemas.microsoft.com/office/drawing/2010/main" val="0"/>
-                        </a:ext>
-                      </a:extLst>
-                    </a:blip>
-                    <a:stretch>
-                      <a:fillRect/>
-                    </a:stretch>
-                  </pic:blipFill>
-                  <pic:spPr>
-                    <a:xfrm>
-                      <a:off x="0" y="0"/>
-                      <a:ext cx="4258269" cy="5410955"/>
-                    </a:xfrm>
-                    <a:prstGeom prst="rect">
-                      <a:avLst/>
-                    </a:prstGeom>
-                  </pic:spPr>
-                </pic:pic>
-              </a:graphicData>
-            </a:graphic>
-          </wp:inline>
-        </w:drawing>
-      </w:r>
-    </w:p>
     <w:p>
       <w:pPr>
         <w:pStyle w:val="ListParagraph"/>
@@ -669,16 +689,13 @@
         </w:numPr>
       </w:pPr>
       <w:r>
-        <w:t>Save this profile and open it.  Log in to PLATO/</w:t>
-      </w:r>
-      <w:proofErr w:type="spellStart"/>
-      <w:r>
-        <w:t>Cybis</w:t>
-      </w:r>
-      <w:proofErr w:type="spellEnd"/>
-      <w:r>
-        <w:t xml:space="preserve"> as an author.</w:t>
-      </w:r>
+        <w:t xml:space="preserve">Save </w:t>
+      </w:r>
+      <w:r>
+        <w:t>the Session Settings</w:t>
+      </w:r>
+      <w:bookmarkStart w:id="0" w:name="_GoBack"/>
+      <w:bookmarkEnd w:id="0"/>
     </w:p>
     <w:p>
       <w:pPr>
@@ -723,7 +740,7 @@
                     <pic:cNvPicPr/>
                   </pic:nvPicPr>
                   <pic:blipFill>
-                    <a:blip r:embed="rId12">
+                    <a:blip r:embed="rId11">
                       <a:extLst>
                         <a:ext uri="{28A0092B-C50C-407E-A947-70E740481C1C}">
                           <a14:useLocalDpi xmlns:a14="http://schemas.microsoft.com/office/drawing/2010/main" val="0"/>
@@ -818,7 +835,7 @@
                     <pic:cNvPicPr/>
                   </pic:nvPicPr>
                   <pic:blipFill>
-                    <a:blip r:embed="rId13">
+                    <a:blip r:embed="rId12">
                       <a:extLst>
                         <a:ext uri="{28A0092B-C50C-407E-A947-70E740481C1C}">
                           <a14:useLocalDpi xmlns:a14="http://schemas.microsoft.com/office/drawing/2010/main" val="0"/>
@@ -907,8 +924,6 @@
         </w:rPr>
         <w:t xml:space="preserve"> and press NEXT to learn about this topic.</w:t>
       </w:r>
-      <w:bookmarkStart w:id="0" w:name="_GoBack"/>
-      <w:bookmarkEnd w:id="0"/>
     </w:p>
     <w:sectPr>
       <w:pgSz w:w="12240" w:h="15840"/>

</xml_diff>